<commit_message>
Se cargan archivos de configuracion
detalle de pasos para crm.
</commit_message>
<xml_diff>
--- a/Habilitacion de CRM - CONFIG.docx
+++ b/Habilitacion de CRM - CONFIG.docx
@@ -9,6 +9,9 @@
     </w:p>
     <w:p>
       <w:r>
+        <w:rPr>
+          <w:noProof/>
+        </w:rPr>
         <w:drawing>
           <wp:inline distT="0" distB="0" distL="0" distR="0" wp14:anchorId="0B6196EB" wp14:editId="2AA7F2B4">
             <wp:extent cx="4481512" cy="2129034"/>
@@ -48,6 +51,9 @@
     </w:p>
     <w:p>
       <w:r>
+        <w:rPr>
+          <w:noProof/>
+        </w:rPr>
         <w:drawing>
           <wp:inline distT="0" distB="0" distL="0" distR="0" wp14:anchorId="77BE1BDA" wp14:editId="59F30741">
             <wp:extent cx="4432800" cy="2728278"/>
@@ -112,6 +118,9 @@
     </w:p>
     <w:p>
       <w:r>
+        <w:rPr>
+          <w:noProof/>
+        </w:rPr>
         <w:drawing>
           <wp:inline distT="0" distB="0" distL="0" distR="0" wp14:anchorId="0ECDF9C2" wp14:editId="0929D854">
             <wp:extent cx="4187536" cy="1722484"/>
@@ -149,10 +158,62 @@
         </w:drawing>
       </w:r>
     </w:p>
+    <w:p>
+      <w:r>
+        <w:lastRenderedPageBreak/>
+        <w:t>Solo se muestran los solicitados:</w:t>
+      </w:r>
+      <w:r>
+        <w:drawing>
+          <wp:inline distT="0" distB="0" distL="0" distR="0" wp14:anchorId="20CFA8D1" wp14:editId="462A706F">
+            <wp:extent cx="3853981" cy="2028506"/>
+            <wp:effectExtent l="0" t="0" r="0" b="0"/>
+            <wp:docPr id="6" name="Imagen 6" descr="Interfaz de usuario gráfica, Aplicación&#10;&#10;Descripción generada automáticamente"/>
+            <wp:cNvGraphicFramePr>
+              <a:graphicFrameLocks xmlns:a="http://schemas.openxmlformats.org/drawingml/2006/main" noChangeAspect="1"/>
+            </wp:cNvGraphicFramePr>
+            <a:graphic xmlns:a="http://schemas.openxmlformats.org/drawingml/2006/main">
+              <a:graphicData uri="http://schemas.openxmlformats.org/drawingml/2006/picture">
+                <pic:pic xmlns:pic="http://schemas.openxmlformats.org/drawingml/2006/picture">
+                  <pic:nvPicPr>
+                    <pic:cNvPr id="6" name="Imagen 6" descr="Interfaz de usuario gráfica, Aplicación&#10;&#10;Descripción generada automáticamente"/>
+                    <pic:cNvPicPr/>
+                  </pic:nvPicPr>
+                  <pic:blipFill>
+                    <a:blip r:embed="rId7"/>
+                    <a:stretch>
+                      <a:fillRect/>
+                    </a:stretch>
+                  </pic:blipFill>
+                  <pic:spPr>
+                    <a:xfrm>
+                      <a:off x="0" y="0"/>
+                      <a:ext cx="3861428" cy="2032426"/>
+                    </a:xfrm>
+                    <a:prstGeom prst="rect">
+                      <a:avLst/>
+                    </a:prstGeom>
+                  </pic:spPr>
+                </pic:pic>
+              </a:graphicData>
+            </a:graphic>
+          </wp:inline>
+        </w:drawing>
+      </w:r>
+    </w:p>
+    <w:p/>
+    <w:p/>
+    <w:p/>
+    <w:p/>
+    <w:p/>
+    <w:p/>
     <w:p/>
     <w:p/>
     <w:p>
       <w:r>
+        <w:rPr>
+          <w:noProof/>
+        </w:rPr>
         <w:drawing>
           <wp:inline distT="0" distB="0" distL="0" distR="0" wp14:anchorId="24C64E06" wp14:editId="29F29349">
             <wp:extent cx="5400040" cy="3974465"/>
@@ -169,7 +230,7 @@
                     <pic:cNvPicPr/>
                   </pic:nvPicPr>
                   <pic:blipFill>
-                    <a:blip r:embed="rId7"/>
+                    <a:blip r:embed="rId8"/>
                     <a:stretch>
                       <a:fillRect/>
                     </a:stretch>

</xml_diff>